<commit_message>
Remove CP number from String (auto gen when sending)
</commit_message>
<xml_diff>
--- a/Tables Needed.docx
+++ b/Tables Needed.docx
@@ -3,7 +3,17 @@
 <w:document xmlns:wpc="http://schemas.microsoft.com/office/word/2010/wordprocessingCanvas" xmlns:cx="http://schemas.microsoft.com/office/drawing/2014/chartex" xmlns:cx1="http://schemas.microsoft.com/office/drawing/2015/9/8/chartex" xmlns:cx2="http://schemas.microsoft.com/office/drawing/2015/10/21/chartex" xmlns:cx3="http://schemas.microsoft.com/office/drawing/2016/5/9/chartex" xmlns:cx4="http://schemas.microsoft.com/office/drawing/2016/5/10/chartex" xmlns:cx5="http://schemas.microsoft.com/office/drawing/2016/5/11/chartex" xmlns:cx6="http://schemas.microsoft.com/office/drawing/2016/5/12/chartex" xmlns:cx7="http://schemas.microsoft.com/office/drawing/2016/5/13/chartex" xmlns:cx8="http://schemas.microsoft.com/office/drawing/2016/5/14/chartex" xmlns:mc="http://schemas.openxmlformats.org/markup-compatibility/2006" xmlns:aink="http://schemas.microsoft.com/office/drawing/2016/ink" xmlns:am3d="http://schemas.microsoft.com/office/drawing/2017/model3d" xmlns:o="urn:schemas-microsoft-com:office:office" xmlns:r="http://schemas.openxmlformats.org/officeDocument/2006/relationships" xmlns:m="http://schemas.openxmlformats.org/officeDocument/2006/math" xmlns:v="urn:schemas-microsoft-com:vml" xmlns:wp14="http://schemas.microsoft.com/office/word/2010/wordprocessingDrawing" xmlns:wp="http://schemas.openxmlformats.org/drawingml/2006/wordprocessingDrawing" xmlns:w10="urn:schemas-microsoft-com:office:word" xmlns:w="http://schemas.openxmlformats.org/wordprocessingml/2006/main" xmlns:w14="http://schemas.microsoft.com/office/word/2010/wordml" xmlns:w15="http://schemas.microsoft.com/office/word/2012/wordml" xmlns:w16cid="http://schemas.microsoft.com/office/word/2016/wordml/cid" xmlns:w16se="http://schemas.microsoft.com/office/word/2015/wordml/symex" xmlns:wpg="http://schemas.microsoft.com/office/word/2010/wordprocessingGroup" xmlns:wpi="http://schemas.microsoft.com/office/word/2010/wordprocessingInk" xmlns:wne="http://schemas.microsoft.com/office/word/2006/wordml" xmlns:wps="http://schemas.microsoft.com/office/word/2010/wordprocessingShape" mc:Ignorable="w14 w15 w16se w16cid wp14">
   <w:body>
     <w:p>
-      <w:r>
+      <w:pPr>
+        <w:rPr>
+          <w:b/>
+          <w:sz w:val="24"/>
+        </w:rPr>
+      </w:pPr>
+      <w:r>
+        <w:rPr>
+          <w:b/>
+          <w:sz w:val="24"/>
+        </w:rPr>
         <w:t>== Belo_Database ==</w:t>
       </w:r>
     </w:p>
@@ -28,7 +38,13 @@
         </w:numPr>
       </w:pPr>
       <w:r>
-        <w:t>Patient Info</w:t>
+        <w:t>Patient</w:t>
+      </w:r>
+      <w:r>
+        <w:t>_</w:t>
+      </w:r>
+      <w:r>
+        <w:t>Info</w:t>
       </w:r>
     </w:p>
     <w:p>
@@ -40,7 +56,7 @@
         </w:numPr>
       </w:pPr>
       <w:r>
-        <w:t>Ref_User_Access</w:t>
+        <w:t>Ref_Branch</w:t>
       </w:r>
     </w:p>
     <w:p>
@@ -52,13 +68,81 @@
         </w:numPr>
       </w:pPr>
       <w:r>
+        <w:t>Ref_Employee</w:t>
+      </w:r>
+    </w:p>
+    <w:p>
+      <w:pPr>
+        <w:pStyle w:val="ListParagraph"/>
+        <w:numPr>
+          <w:ilvl w:val="0"/>
+          <w:numId w:val="1"/>
+        </w:numPr>
+      </w:pPr>
+      <w:r>
+        <w:t>Ref_User_Access</w:t>
+      </w:r>
+    </w:p>
+    <w:p>
+      <w:pPr>
+        <w:pStyle w:val="ListParagraph"/>
+        <w:numPr>
+          <w:ilvl w:val="0"/>
+          <w:numId w:val="1"/>
+        </w:numPr>
+      </w:pPr>
+      <w:r>
+        <w:t>SMS_Branch_Footer</w:t>
+      </w:r>
+    </w:p>
+    <w:p>
+      <w:pPr>
+        <w:pStyle w:val="ListParagraph"/>
+        <w:numPr>
+          <w:ilvl w:val="0"/>
+          <w:numId w:val="1"/>
+        </w:numPr>
+      </w:pPr>
+      <w:r>
+        <w:t>SMS_Contacts</w:t>
+      </w:r>
+    </w:p>
+    <w:p>
+      <w:pPr>
+        <w:pStyle w:val="ListParagraph"/>
+        <w:numPr>
+          <w:ilvl w:val="0"/>
+          <w:numId w:val="1"/>
+        </w:numPr>
+      </w:pPr>
+      <w:r>
         <w:t>SMS_Template</w:t>
       </w:r>
-      <w:bookmarkStart w:id="0" w:name="_GoBack"/>
-      <w:bookmarkEnd w:id="0"/>
-    </w:p>
-    <w:p>
-      <w:r>
+    </w:p>
+    <w:p>
+      <w:pPr>
+        <w:pStyle w:val="ListParagraph"/>
+        <w:numPr>
+          <w:ilvl w:val="0"/>
+          <w:numId w:val="1"/>
+        </w:numPr>
+      </w:pPr>
+      <w:r>
+        <w:t>User_Account_Backend</w:t>
+      </w:r>
+    </w:p>
+    <w:p>
+      <w:pPr>
+        <w:rPr>
+          <w:b/>
+          <w:sz w:val="24"/>
+        </w:rPr>
+      </w:pPr>
+      <w:r>
+        <w:rPr>
+          <w:b/>
+          <w:sz w:val="24"/>
+        </w:rPr>
         <w:t>== Messages ==</w:t>
       </w:r>
     </w:p>
@@ -87,6 +171,7 @@
       </w:r>
       <w:r>
         <w:rPr>
+          <w:b/>
           <w:highlight w:val="yellow"/>
         </w:rPr>
         <w:t>Alternations</w:t>
@@ -99,6 +184,7 @@
       </w:r>
       <w:r>
         <w:rPr>
+          <w:b/>
           <w:color w:val="FF0000"/>
         </w:rPr>
         <w:t>Messages</w:t>
@@ -540,50 +626,640 @@
       </w:r>
     </w:p>
     <w:p>
+      <w:r>
+        <w:t>Sent_Date</w:t>
+      </w:r>
+      <w:r>
+        <w:tab/>
+      </w:r>
+      <w:r>
+        <w:tab/>
+        <w:t>date</w:t>
+      </w:r>
+      <w:r>
+        <w:tab/>
+      </w:r>
+      <w:r>
+        <w:tab/>
+      </w:r>
+      <w:r>
+        <w:tab/>
+      </w:r>
+    </w:p>
+    <w:p>
+      <w:r>
+        <w:t>Belo_Automation</w:t>
+      </w:r>
+      <w:r>
+        <w:tab/>
+        <w:t>varchar</w:t>
+      </w:r>
+      <w:r>
+        <w:tab/>
+      </w:r>
+      <w:r>
+        <w:tab/>
+      </w:r>
+      <w:r>
+        <w:tab/>
+        <w:t>100</w:t>
+      </w:r>
+    </w:p>
+    <w:p/>
+    <w:p/>
+    <w:p/>
+    <w:p/>
+    <w:p>
+      <w:pPr>
+        <w:rPr>
+          <w:b/>
+          <w:sz w:val="24"/>
+        </w:rPr>
+      </w:pPr>
+      <w:r>
+        <w:rPr>
+          <w:b/>
+          <w:sz w:val="24"/>
+        </w:rPr>
+        <w:t>Changes Done in Query (Sending and Getting Data Needed</w:t>
+      </w:r>
+      <w:r>
+        <w:rPr>
+          <w:b/>
+          <w:sz w:val="24"/>
+        </w:rPr>
+        <w:t>)</w:t>
+      </w:r>
+    </w:p>
+    <w:p>
+      <w:pPr>
+        <w:pStyle w:val="ListParagraph"/>
+        <w:numPr>
+          <w:ilvl w:val="0"/>
+          <w:numId w:val="2"/>
+        </w:numPr>
+      </w:pPr>
+      <w:r>
+        <w:t>Sending Text (Thru query</w:t>
+      </w:r>
+      <w:r>
+        <w:rPr>
+          <w:b/>
+          <w:color w:val="FF0000"/>
+          <w:sz w:val="24"/>
+        </w:rPr>
+        <w:t xml:space="preserve"> </w:t>
+      </w:r>
       <w:proofErr w:type="spellStart"/>
       <w:r>
-        <w:t>Sent_Date</w:t>
+        <w:rPr>
+          <w:b/>
+          <w:color w:val="FF0000"/>
+          <w:sz w:val="24"/>
+        </w:rPr>
+        <w:t>ie</w:t>
       </w:r>
       <w:proofErr w:type="spellEnd"/>
       <w:r>
-        <w:tab/>
-      </w:r>
-      <w:r>
-        <w:tab/>
-        <w:t>date</w:t>
-      </w:r>
-      <w:r>
-        <w:tab/>
-      </w:r>
-      <w:r>
-        <w:tab/>
-      </w:r>
-      <w:r>
-        <w:tab/>
-      </w:r>
-    </w:p>
-    <w:p>
+        <w:rPr>
+          <w:b/>
+          <w:color w:val="FF0000"/>
+          <w:sz w:val="24"/>
+        </w:rPr>
+        <w:t>: INSERT INTO (TABLE)</w:t>
+      </w:r>
+      <w:r>
+        <w:t>)</w:t>
+      </w:r>
+    </w:p>
+    <w:p>
+      <w:pPr>
+        <w:pStyle w:val="HTMLPreformatted"/>
+        <w:shd w:val="clear" w:color="auto" w:fill="1E1E1E"/>
+        <w:rPr>
+          <w:rFonts w:ascii="Consolas" w:hAnsi="Consolas"/>
+          <w:color w:val="DCDCDC"/>
+        </w:rPr>
+      </w:pPr>
+      <w:r>
+        <w:rPr>
+          <w:rFonts w:ascii="Consolas" w:hAnsi="Consolas"/>
+          <w:color w:val="57A64A"/>
+        </w:rPr>
+        <w:t>query = "INSERT INTO Messages SET DirectionID=2, TypeID=2, StatusDetails=200, Status=1, ChannelID=0, Recipient='" &amp; EmpMobile &amp; "', " _</w:t>
+      </w:r>
+    </w:p>
+    <w:p/>
+    <w:p>
+      <w:pPr>
+        <w:rPr>
+          <w:b/>
+          <w:sz w:val="24"/>
+        </w:rPr>
+      </w:pPr>
+      <w:r>
+        <w:rPr>
+          <w:b/>
+          <w:sz w:val="24"/>
+        </w:rPr>
+        <w:t>TO</w:t>
+      </w:r>
+    </w:p>
+    <w:p>
+      <w:pPr>
+        <w:pStyle w:val="HTMLPreformatted"/>
+        <w:shd w:val="clear" w:color="auto" w:fill="1E1E1E"/>
+        <w:rPr>
+          <w:rFonts w:ascii="Consolas" w:hAnsi="Consolas"/>
+          <w:color w:val="DCDCDC"/>
+        </w:rPr>
+      </w:pPr>
+      <w:r>
+        <w:rPr>
+          <w:rFonts w:ascii="Consolas" w:hAnsi="Consolas"/>
+          <w:color w:val="57A64A"/>
+        </w:rPr>
+        <w:t>'SEND DETAILS</w:t>
+      </w:r>
+    </w:p>
+    <w:p>
+      <w:pPr>
+        <w:pStyle w:val="HTMLPreformatted"/>
+        <w:shd w:val="clear" w:color="auto" w:fill="1E1E1E"/>
+        <w:rPr>
+          <w:rFonts w:ascii="Consolas" w:hAnsi="Consolas"/>
+          <w:color w:val="DCDCDC"/>
+        </w:rPr>
+      </w:pPr>
+      <w:r>
+        <w:rPr>
+          <w:rFonts w:ascii="Consolas" w:hAnsi="Consolas"/>
+          <w:color w:val="57A64A"/>
+        </w:rPr>
+        <w:t>'TYPE = SMS(1)</w:t>
+      </w:r>
+    </w:p>
+    <w:p>
+      <w:pPr>
+        <w:pStyle w:val="HTMLPreformatted"/>
+        <w:shd w:val="clear" w:color="auto" w:fill="1E1E1E"/>
+        <w:rPr>
+          <w:rFonts w:ascii="Consolas" w:hAnsi="Consolas"/>
+          <w:color w:val="DCDCDC"/>
+        </w:rPr>
+      </w:pPr>
+      <w:r>
+        <w:rPr>
+          <w:rFonts w:ascii="Consolas" w:hAnsi="Consolas"/>
+          <w:color w:val="57A64A"/>
+        </w:rPr>
+        <w:t>'STATUS = PENDING(1)</w:t>
+      </w:r>
+    </w:p>
+    <w:p>
+      <w:pPr>
+        <w:pStyle w:val="HTMLPreformatted"/>
+        <w:shd w:val="clear" w:color="auto" w:fill="1E1E1E"/>
+        <w:rPr>
+          <w:rFonts w:ascii="Consolas" w:hAnsi="Consolas"/>
+          <w:color w:val="DCDCDC"/>
+        </w:rPr>
+      </w:pPr>
+      <w:r>
+        <w:rPr>
+          <w:rFonts w:ascii="Consolas" w:hAnsi="Consolas"/>
+          <w:color w:val="57A64A"/>
+        </w:rPr>
+        <w:t>'DIRECTION = OUT(2)</w:t>
+      </w:r>
+    </w:p>
+    <w:p>
+      <w:pPr>
+        <w:pStyle w:val="HTMLPreformatted"/>
+        <w:shd w:val="clear" w:color="auto" w:fill="1E1E1E"/>
+        <w:rPr>
+          <w:rFonts w:ascii="Consolas" w:hAnsi="Consolas"/>
+          <w:color w:val="57A64A"/>
+        </w:rPr>
+      </w:pPr>
+      <w:r>
+        <w:rPr>
+          <w:rFonts w:ascii="Consolas" w:hAnsi="Consolas"/>
+          <w:color w:val="57A64A"/>
+        </w:rPr>
+        <w:t>'FromAddress = Sender : ToAddress = Recipient</w:t>
+      </w:r>
+      <w:r>
+        <w:rPr>
+          <w:rFonts w:ascii="Consolas" w:hAnsi="Consolas"/>
+          <w:color w:val="57A64A"/>
+        </w:rPr>
+        <w:br/>
+      </w:r>
+    </w:p>
+    <w:p>
+      <w:pPr>
+        <w:pStyle w:val="HTMLPreformatted"/>
+        <w:shd w:val="clear" w:color="auto" w:fill="1E1E1E"/>
+        <w:rPr>
+          <w:rFonts w:ascii="Consolas" w:hAnsi="Consolas"/>
+          <w:color w:val="DCDCDC"/>
+        </w:rPr>
+      </w:pPr>
+      <w:r>
+        <w:rPr>
+          <w:rFonts w:ascii="Consolas" w:hAnsi="Consolas"/>
+          <w:color w:val="DCDCDC"/>
+        </w:rPr>
+        <w:t>query = </w:t>
+      </w:r>
+      <w:r>
+        <w:rPr>
+          <w:rFonts w:ascii="Consolas" w:hAnsi="Consolas"/>
+          <w:color w:val="D69D85"/>
+        </w:rPr>
+        <w:t>"INSERT INTO Messages SET DirectionID=2, TypeID=1, StatusDetailsID=200, StatusID=1, ChannelID=0, FromAddress = '+639479956255', ToAddress='"</w:t>
+      </w:r>
+      <w:r>
+        <w:rPr>
+          <w:rFonts w:ascii="Consolas" w:hAnsi="Consolas"/>
+          <w:color w:val="DCDCDC"/>
+        </w:rPr>
+        <w:t> &amp; </w:t>
+      </w:r>
       <w:proofErr w:type="spellStart"/>
       <w:r>
-        <w:t>Belo_Automation</w:t>
+        <w:rPr>
+          <w:rFonts w:ascii="Consolas" w:hAnsi="Consolas"/>
+          <w:color w:val="DCDCDC"/>
+        </w:rPr>
+        <w:t>EmpMobile</w:t>
       </w:r>
       <w:proofErr w:type="spellEnd"/>
       <w:r>
-        <w:tab/>
-        <w:t>varchar</w:t>
-      </w:r>
-      <w:r>
-        <w:tab/>
-      </w:r>
-      <w:r>
-        <w:tab/>
-      </w:r>
-      <w:r>
-        <w:tab/>
-        <w:t>100</w:t>
+        <w:rPr>
+          <w:rFonts w:ascii="Consolas" w:hAnsi="Consolas"/>
+          <w:color w:val="DCDCDC"/>
+        </w:rPr>
+        <w:t> &amp; </w:t>
+      </w:r>
+      <w:r>
+        <w:rPr>
+          <w:rFonts w:ascii="Consolas" w:hAnsi="Consolas"/>
+          <w:color w:val="D69D85"/>
+        </w:rPr>
+        <w:t>"', "</w:t>
+      </w:r>
+      <w:r>
+        <w:rPr>
+          <w:rFonts w:ascii="Consolas" w:hAnsi="Consolas"/>
+          <w:color w:val="DCDCDC"/>
+        </w:rPr>
+        <w:t> _</w:t>
       </w:r>
     </w:p>
     <w:p/>
+    <w:p>
+      <w:r>
+        <w:t>Changes occur in the new database</w:t>
+      </w:r>
+    </w:p>
+    <w:p>
+      <w:pPr>
+        <w:pStyle w:val="ListParagraph"/>
+        <w:numPr>
+          <w:ilvl w:val="0"/>
+          <w:numId w:val="2"/>
+        </w:numPr>
+      </w:pPr>
+      <w:r>
+        <w:t>Messages &gt; Type (Table)</w:t>
+      </w:r>
+    </w:p>
+    <w:p>
+      <w:pPr>
+        <w:pStyle w:val="ListParagraph"/>
+        <w:numPr>
+          <w:ilvl w:val="1"/>
+          <w:numId w:val="2"/>
+        </w:numPr>
+      </w:pPr>
+      <w:r>
+        <w:rPr>
+          <w:noProof/>
+        </w:rPr>
+        <w:drawing>
+          <wp:anchor distT="0" distB="0" distL="114300" distR="114300" simplePos="0" relativeHeight="251658240" behindDoc="0" locked="0" layoutInCell="1" allowOverlap="1" wp14:anchorId="2C896815" wp14:editId="5305C58A">
+            <wp:simplePos x="0" y="0"/>
+            <wp:positionH relativeFrom="margin">
+              <wp:posOffset>2276475</wp:posOffset>
+            </wp:positionH>
+            <wp:positionV relativeFrom="paragraph">
+              <wp:posOffset>215265</wp:posOffset>
+            </wp:positionV>
+            <wp:extent cx="1895475" cy="904875"/>
+            <wp:effectExtent l="0" t="0" r="9525" b="9525"/>
+            <wp:wrapThrough wrapText="bothSides">
+              <wp:wrapPolygon edited="0">
+                <wp:start x="0" y="0"/>
+                <wp:lineTo x="0" y="21373"/>
+                <wp:lineTo x="21491" y="21373"/>
+                <wp:lineTo x="21491" y="0"/>
+                <wp:lineTo x="0" y="0"/>
+              </wp:wrapPolygon>
+            </wp:wrapThrough>
+            <wp:docPr id="1" name="Picture 1"/>
+            <wp:cNvGraphicFramePr>
+              <a:graphicFrameLocks xmlns:a="http://schemas.openxmlformats.org/drawingml/2006/main" noChangeAspect="1"/>
+            </wp:cNvGraphicFramePr>
+            <a:graphic xmlns:a="http://schemas.openxmlformats.org/drawingml/2006/main">
+              <a:graphicData uri="http://schemas.openxmlformats.org/drawingml/2006/picture">
+                <pic:pic xmlns:pic="http://schemas.openxmlformats.org/drawingml/2006/picture">
+                  <pic:nvPicPr>
+                    <pic:cNvPr id="1" name=""/>
+                    <pic:cNvPicPr/>
+                  </pic:nvPicPr>
+                  <pic:blipFill>
+                    <a:blip r:embed="rId5">
+                      <a:extLst>
+                        <a:ext uri="{28A0092B-C50C-407E-A947-70E740481C1C}">
+                          <a14:useLocalDpi xmlns:a14="http://schemas.microsoft.com/office/drawing/2010/main" val="0"/>
+                        </a:ext>
+                      </a:extLst>
+                    </a:blip>
+                    <a:stretch>
+                      <a:fillRect/>
+                    </a:stretch>
+                  </pic:blipFill>
+                  <pic:spPr>
+                    <a:xfrm>
+                      <a:off x="0" y="0"/>
+                      <a:ext cx="1895475" cy="904875"/>
+                    </a:xfrm>
+                    <a:prstGeom prst="rect">
+                      <a:avLst/>
+                    </a:prstGeom>
+                  </pic:spPr>
+                </pic:pic>
+              </a:graphicData>
+            </a:graphic>
+            <wp14:sizeRelH relativeFrom="page">
+              <wp14:pctWidth>0</wp14:pctWidth>
+            </wp14:sizeRelH>
+            <wp14:sizeRelV relativeFrom="page">
+              <wp14:pctHeight>0</wp14:pctHeight>
+            </wp14:sizeRelV>
+          </wp:anchor>
+        </w:drawing>
+      </w:r>
+      <w:r>
+        <w:rPr>
+          <w:noProof/>
+        </w:rPr>
+        <w:drawing>
+          <wp:anchor distT="0" distB="0" distL="114300" distR="114300" simplePos="0" relativeHeight="251659264" behindDoc="1" locked="0" layoutInCell="1" allowOverlap="1" wp14:anchorId="602F2170" wp14:editId="1F2E0BB6">
+            <wp:simplePos x="0" y="0"/>
+            <wp:positionH relativeFrom="margin">
+              <wp:align>left</wp:align>
+            </wp:positionH>
+            <wp:positionV relativeFrom="paragraph">
+              <wp:posOffset>224790</wp:posOffset>
+            </wp:positionV>
+            <wp:extent cx="1885950" cy="885825"/>
+            <wp:effectExtent l="0" t="0" r="0" b="9525"/>
+            <wp:wrapTight wrapText="bothSides">
+              <wp:wrapPolygon edited="0">
+                <wp:start x="0" y="0"/>
+                <wp:lineTo x="0" y="21368"/>
+                <wp:lineTo x="21382" y="21368"/>
+                <wp:lineTo x="21382" y="0"/>
+                <wp:lineTo x="0" y="0"/>
+              </wp:wrapPolygon>
+            </wp:wrapTight>
+            <wp:docPr id="2" name="Picture 2"/>
+            <wp:cNvGraphicFramePr>
+              <a:graphicFrameLocks xmlns:a="http://schemas.openxmlformats.org/drawingml/2006/main" noChangeAspect="1"/>
+            </wp:cNvGraphicFramePr>
+            <a:graphic xmlns:a="http://schemas.openxmlformats.org/drawingml/2006/main">
+              <a:graphicData uri="http://schemas.openxmlformats.org/drawingml/2006/picture">
+                <pic:pic xmlns:pic="http://schemas.openxmlformats.org/drawingml/2006/picture">
+                  <pic:nvPicPr>
+                    <pic:cNvPr id="1" name=""/>
+                    <pic:cNvPicPr/>
+                  </pic:nvPicPr>
+                  <pic:blipFill>
+                    <a:blip r:embed="rId6">
+                      <a:extLst>
+                        <a:ext uri="{28A0092B-C50C-407E-A947-70E740481C1C}">
+                          <a14:useLocalDpi xmlns:a14="http://schemas.microsoft.com/office/drawing/2010/main" val="0"/>
+                        </a:ext>
+                      </a:extLst>
+                    </a:blip>
+                    <a:stretch>
+                      <a:fillRect/>
+                    </a:stretch>
+                  </pic:blipFill>
+                  <pic:spPr>
+                    <a:xfrm>
+                      <a:off x="0" y="0"/>
+                      <a:ext cx="1885950" cy="885825"/>
+                    </a:xfrm>
+                    <a:prstGeom prst="rect">
+                      <a:avLst/>
+                    </a:prstGeom>
+                  </pic:spPr>
+                </pic:pic>
+              </a:graphicData>
+            </a:graphic>
+            <wp14:sizeRelH relativeFrom="page">
+              <wp14:pctWidth>0</wp14:pctWidth>
+            </wp14:sizeRelH>
+            <wp14:sizeRelV relativeFrom="page">
+              <wp14:pctHeight>0</wp14:pctHeight>
+            </wp14:sizeRelV>
+          </wp:anchor>
+        </w:drawing>
+      </w:r>
+      <w:r>
+        <w:t xml:space="preserve">From </w:t>
+      </w:r>
+      <w:r>
+        <w:tab/>
+      </w:r>
+      <w:r>
+        <w:tab/>
+      </w:r>
+      <w:r>
+        <w:tab/>
+        <w:t>To</w:t>
+      </w:r>
+    </w:p>
+    <w:p/>
+    <w:p>
+      <w:bookmarkStart w:id="0" w:name="_GoBack"/>
+      <w:bookmarkEnd w:id="0"/>
+    </w:p>
+    <w:p/>
+    <w:p/>
+    <w:p>
+      <w:r>
+        <w:t xml:space="preserve">With this change of Database we </w:t>
+      </w:r>
+      <w:r>
+        <w:rPr>
+          <w:b/>
+          <w:color w:val="FF0000"/>
+        </w:rPr>
+        <w:t>SET</w:t>
+      </w:r>
+      <w:r>
+        <w:rPr>
+          <w:color w:val="FF0000"/>
+        </w:rPr>
+        <w:t xml:space="preserve"> </w:t>
+      </w:r>
+      <w:r>
+        <w:rPr>
+          <w:b/>
+          <w:color w:val="FF0000"/>
+        </w:rPr>
+        <w:t>TYPEID</w:t>
+      </w:r>
+      <w:r>
+        <w:rPr>
+          <w:color w:val="FF0000"/>
+        </w:rPr>
+        <w:t xml:space="preserve"> </w:t>
+      </w:r>
+      <w:r>
+        <w:rPr>
+          <w:b/>
+        </w:rPr>
+        <w:t>(</w:t>
+      </w:r>
+      <w:proofErr w:type="gramStart"/>
+      <w:r>
+        <w:rPr>
+          <w:b/>
+          <w:color w:val="70AD47" w:themeColor="accent6"/>
+          <w:highlight w:val="black"/>
+        </w:rPr>
+        <w:t>TYPE</w:t>
+      </w:r>
+      <w:r>
+        <w:rPr>
+          <w:b/>
+        </w:rPr>
+        <w:t>)</w:t>
+      </w:r>
+      <w:r>
+        <w:rPr>
+          <w:b/>
+        </w:rPr>
+        <w:t xml:space="preserve">  </w:t>
+      </w:r>
+      <w:r>
+        <w:t>to</w:t>
+      </w:r>
+      <w:proofErr w:type="gramEnd"/>
+      <w:r>
+        <w:t xml:space="preserve"> type = 1 as illustrate above.</w:t>
+      </w:r>
+    </w:p>
+    <w:p>
+      <w:pPr>
+        <w:rPr>
+          <w:b/>
+          <w:color w:val="000000" w:themeColor="text1"/>
+        </w:rPr>
+      </w:pPr>
+      <w:r>
+        <w:rPr>
+          <w:b/>
+          <w:color w:val="70AD47" w:themeColor="accent6"/>
+          <w:highlight w:val="black"/>
+        </w:rPr>
+        <w:t>Sender (</w:t>
+      </w:r>
+      <w:proofErr w:type="gramStart"/>
+      <w:r>
+        <w:rPr>
+          <w:b/>
+          <w:color w:val="70AD47" w:themeColor="accent6"/>
+          <w:highlight w:val="black"/>
+        </w:rPr>
+        <w:t>column)</w:t>
+      </w:r>
+      <w:r>
+        <w:rPr>
+          <w:b/>
+          <w:color w:val="70AD47" w:themeColor="accent6"/>
+          <w:highlight w:val="black"/>
+        </w:rPr>
+        <w:t xml:space="preserve">  =</w:t>
+      </w:r>
+      <w:proofErr w:type="gramEnd"/>
+      <w:r>
+        <w:rPr>
+          <w:b/>
+          <w:color w:val="70AD47" w:themeColor="accent6"/>
+          <w:highlight w:val="black"/>
+        </w:rPr>
+        <w:t xml:space="preserve"> </w:t>
+      </w:r>
+      <w:r>
+        <w:rPr>
+          <w:b/>
+          <w:color w:val="000000" w:themeColor="text1"/>
+        </w:rPr>
+        <w:t xml:space="preserve"> FromAddress </w:t>
+      </w:r>
+      <w:r>
+        <w:rPr>
+          <w:b/>
+          <w:color w:val="000000" w:themeColor="text1"/>
+        </w:rPr>
+        <w:t xml:space="preserve"> (column in Messages Table)</w:t>
+      </w:r>
+    </w:p>
+    <w:p>
+      <w:pPr>
+        <w:rPr>
+          <w:b/>
+          <w:color w:val="70AD47" w:themeColor="accent6"/>
+        </w:rPr>
+      </w:pPr>
+      <w:r>
+        <w:rPr>
+          <w:b/>
+          <w:color w:val="70AD47" w:themeColor="accent6"/>
+          <w:highlight w:val="black"/>
+        </w:rPr>
+        <w:t>Recipient (column)</w:t>
+      </w:r>
+      <w:r>
+        <w:rPr>
+          <w:b/>
+          <w:color w:val="70AD47" w:themeColor="accent6"/>
+          <w:highlight w:val="black"/>
+        </w:rPr>
+        <w:t xml:space="preserve"> = </w:t>
+      </w:r>
+      <w:r>
+        <w:rPr>
+          <w:b/>
+          <w:color w:val="000000" w:themeColor="text1"/>
+        </w:rPr>
+        <w:t>ToAddress</w:t>
+      </w:r>
+      <w:r>
+        <w:rPr>
+          <w:b/>
+          <w:color w:val="000000" w:themeColor="text1"/>
+        </w:rPr>
+        <w:t xml:space="preserve"> (column in Messages Table) </w:t>
+      </w:r>
+    </w:p>
     <w:p/>
     <w:sectPr>
       <w:type w:val="continuous"/>
@@ -798,6 +1474,118 @@
     </w:lvl>
   </w:abstractNum>
   <w:abstractNum w:abstractNumId="2" w15:restartNumberingAfterBreak="0">
+    <w:nsid w:val="5CFE41CA"/>
+    <w:multiLevelType w:val="hybridMultilevel"/>
+    <w:tmpl w:val="3F645864"/>
+    <w:lvl w:ilvl="0" w:tplc="17822EF8">
+      <w:numFmt w:val="bullet"/>
+      <w:lvlText w:val=""/>
+      <w:lvlJc w:val="left"/>
+      <w:pPr>
+        <w:ind w:left="720" w:hanging="360"/>
+      </w:pPr>
+      <w:rPr>
+        <w:rFonts w:ascii="Wingdings" w:eastAsiaTheme="minorHAnsi" w:hAnsi="Wingdings" w:cstheme="minorBidi" w:hint="default"/>
+      </w:rPr>
+    </w:lvl>
+    <w:lvl w:ilvl="1" w:tplc="34090003" w:tentative="1">
+      <w:start w:val="1"/>
+      <w:numFmt w:val="bullet"/>
+      <w:lvlText w:val="o"/>
+      <w:lvlJc w:val="left"/>
+      <w:pPr>
+        <w:ind w:left="1440" w:hanging="360"/>
+      </w:pPr>
+      <w:rPr>
+        <w:rFonts w:ascii="Courier New" w:hAnsi="Courier New" w:cs="Courier New" w:hint="default"/>
+      </w:rPr>
+    </w:lvl>
+    <w:lvl w:ilvl="2" w:tplc="34090005" w:tentative="1">
+      <w:start w:val="1"/>
+      <w:numFmt w:val="bullet"/>
+      <w:lvlText w:val=""/>
+      <w:lvlJc w:val="left"/>
+      <w:pPr>
+        <w:ind w:left="2160" w:hanging="360"/>
+      </w:pPr>
+      <w:rPr>
+        <w:rFonts w:ascii="Wingdings" w:hAnsi="Wingdings" w:hint="default"/>
+      </w:rPr>
+    </w:lvl>
+    <w:lvl w:ilvl="3" w:tplc="34090001" w:tentative="1">
+      <w:start w:val="1"/>
+      <w:numFmt w:val="bullet"/>
+      <w:lvlText w:val=""/>
+      <w:lvlJc w:val="left"/>
+      <w:pPr>
+        <w:ind w:left="2880" w:hanging="360"/>
+      </w:pPr>
+      <w:rPr>
+        <w:rFonts w:ascii="Symbol" w:hAnsi="Symbol" w:hint="default"/>
+      </w:rPr>
+    </w:lvl>
+    <w:lvl w:ilvl="4" w:tplc="34090003" w:tentative="1">
+      <w:start w:val="1"/>
+      <w:numFmt w:val="bullet"/>
+      <w:lvlText w:val="o"/>
+      <w:lvlJc w:val="left"/>
+      <w:pPr>
+        <w:ind w:left="3600" w:hanging="360"/>
+      </w:pPr>
+      <w:rPr>
+        <w:rFonts w:ascii="Courier New" w:hAnsi="Courier New" w:cs="Courier New" w:hint="default"/>
+      </w:rPr>
+    </w:lvl>
+    <w:lvl w:ilvl="5" w:tplc="34090005" w:tentative="1">
+      <w:start w:val="1"/>
+      <w:numFmt w:val="bullet"/>
+      <w:lvlText w:val=""/>
+      <w:lvlJc w:val="left"/>
+      <w:pPr>
+        <w:ind w:left="4320" w:hanging="360"/>
+      </w:pPr>
+      <w:rPr>
+        <w:rFonts w:ascii="Wingdings" w:hAnsi="Wingdings" w:hint="default"/>
+      </w:rPr>
+    </w:lvl>
+    <w:lvl w:ilvl="6" w:tplc="34090001" w:tentative="1">
+      <w:start w:val="1"/>
+      <w:numFmt w:val="bullet"/>
+      <w:lvlText w:val=""/>
+      <w:lvlJc w:val="left"/>
+      <w:pPr>
+        <w:ind w:left="5040" w:hanging="360"/>
+      </w:pPr>
+      <w:rPr>
+        <w:rFonts w:ascii="Symbol" w:hAnsi="Symbol" w:hint="default"/>
+      </w:rPr>
+    </w:lvl>
+    <w:lvl w:ilvl="7" w:tplc="34090003" w:tentative="1">
+      <w:start w:val="1"/>
+      <w:numFmt w:val="bullet"/>
+      <w:lvlText w:val="o"/>
+      <w:lvlJc w:val="left"/>
+      <w:pPr>
+        <w:ind w:left="5760" w:hanging="360"/>
+      </w:pPr>
+      <w:rPr>
+        <w:rFonts w:ascii="Courier New" w:hAnsi="Courier New" w:cs="Courier New" w:hint="default"/>
+      </w:rPr>
+    </w:lvl>
+    <w:lvl w:ilvl="8" w:tplc="34090005" w:tentative="1">
+      <w:start w:val="1"/>
+      <w:numFmt w:val="bullet"/>
+      <w:lvlText w:val=""/>
+      <w:lvlJc w:val="left"/>
+      <w:pPr>
+        <w:ind w:left="6480" w:hanging="360"/>
+      </w:pPr>
+      <w:rPr>
+        <w:rFonts w:ascii="Wingdings" w:hAnsi="Wingdings" w:hint="default"/>
+      </w:rPr>
+    </w:lvl>
+  </w:abstractNum>
+  <w:abstractNum w:abstractNumId="3" w15:restartNumberingAfterBreak="0">
     <w:nsid w:val="63F61C2F"/>
     <w:multiLevelType w:val="hybridMultilevel"/>
     <w:tmpl w:val="E28CD56E"/>
@@ -813,7 +1601,7 @@
         <w:rFonts w:ascii="Symbol" w:hAnsi="Symbol" w:hint="default"/>
       </w:rPr>
     </w:lvl>
-    <w:lvl w:ilvl="1" w:tplc="34090003" w:tentative="1">
+    <w:lvl w:ilvl="1" w:tplc="34090003">
       <w:start w:val="1"/>
       <w:numFmt w:val="bullet"/>
       <w:lvlText w:val="o"/>
@@ -914,10 +1702,13 @@
     <w:abstractNumId w:val="0"/>
   </w:num>
   <w:num w:numId="2">
-    <w:abstractNumId w:val="2"/>
+    <w:abstractNumId w:val="3"/>
   </w:num>
   <w:num w:numId="3">
     <w:abstractNumId w:val="1"/>
+  </w:num>
+  <w:num w:numId="4">
+    <w:abstractNumId w:val="2"/>
   </w:num>
 </w:numbering>
 </file>
@@ -1358,6 +2149,152 @@
       <w:contextualSpacing/>
     </w:pPr>
   </w:style>
+  <w:style w:type="paragraph" w:styleId="HTMLPreformatted">
+    <w:name w:val="HTML Preformatted"/>
+    <w:basedOn w:val="Normal"/>
+    <w:link w:val="HTMLPreformattedChar"/>
+    <w:uiPriority w:val="99"/>
+    <w:unhideWhenUsed/>
+    <w:rsid w:val="001F4108"/>
+    <w:pPr>
+      <w:tabs>
+        <w:tab w:val="left" w:pos="916"/>
+        <w:tab w:val="left" w:pos="1832"/>
+        <w:tab w:val="left" w:pos="2748"/>
+        <w:tab w:val="left" w:pos="3664"/>
+        <w:tab w:val="left" w:pos="4580"/>
+        <w:tab w:val="left" w:pos="5496"/>
+        <w:tab w:val="left" w:pos="6412"/>
+        <w:tab w:val="left" w:pos="7328"/>
+        <w:tab w:val="left" w:pos="8244"/>
+        <w:tab w:val="left" w:pos="9160"/>
+        <w:tab w:val="left" w:pos="10076"/>
+        <w:tab w:val="left" w:pos="10992"/>
+        <w:tab w:val="left" w:pos="11908"/>
+        <w:tab w:val="left" w:pos="12824"/>
+        <w:tab w:val="left" w:pos="13740"/>
+        <w:tab w:val="left" w:pos="14656"/>
+      </w:tabs>
+      <w:spacing w:after="0" w:line="240" w:lineRule="auto"/>
+    </w:pPr>
+    <w:rPr>
+      <w:rFonts w:ascii="Courier New" w:eastAsia="Times New Roman" w:hAnsi="Courier New" w:cs="Courier New"/>
+      <w:sz w:val="20"/>
+      <w:szCs w:val="20"/>
+      <w:lang w:eastAsia="en-PH"/>
+    </w:rPr>
+  </w:style>
+  <w:style w:type="character" w:customStyle="1" w:styleId="HTMLPreformattedChar">
+    <w:name w:val="HTML Preformatted Char"/>
+    <w:basedOn w:val="DefaultParagraphFont"/>
+    <w:link w:val="HTMLPreformatted"/>
+    <w:uiPriority w:val="99"/>
+    <w:rsid w:val="001F4108"/>
+    <w:rPr>
+      <w:rFonts w:ascii="Courier New" w:eastAsia="Times New Roman" w:hAnsi="Courier New" w:cs="Courier New"/>
+      <w:sz w:val="20"/>
+      <w:szCs w:val="20"/>
+      <w:lang w:eastAsia="en-PH"/>
+    </w:rPr>
+  </w:style>
+  <w:style w:type="character" w:styleId="CommentReference">
+    <w:name w:val="annotation reference"/>
+    <w:basedOn w:val="DefaultParagraphFont"/>
+    <w:uiPriority w:val="99"/>
+    <w:semiHidden/>
+    <w:unhideWhenUsed/>
+    <w:rsid w:val="001F4108"/>
+    <w:rPr>
+      <w:sz w:val="16"/>
+      <w:szCs w:val="16"/>
+    </w:rPr>
+  </w:style>
+  <w:style w:type="paragraph" w:styleId="CommentText">
+    <w:name w:val="annotation text"/>
+    <w:basedOn w:val="Normal"/>
+    <w:link w:val="CommentTextChar"/>
+    <w:uiPriority w:val="99"/>
+    <w:semiHidden/>
+    <w:unhideWhenUsed/>
+    <w:rsid w:val="001F4108"/>
+    <w:pPr>
+      <w:spacing w:line="240" w:lineRule="auto"/>
+    </w:pPr>
+    <w:rPr>
+      <w:sz w:val="20"/>
+      <w:szCs w:val="20"/>
+    </w:rPr>
+  </w:style>
+  <w:style w:type="character" w:customStyle="1" w:styleId="CommentTextChar">
+    <w:name w:val="Comment Text Char"/>
+    <w:basedOn w:val="DefaultParagraphFont"/>
+    <w:link w:val="CommentText"/>
+    <w:uiPriority w:val="99"/>
+    <w:semiHidden/>
+    <w:rsid w:val="001F4108"/>
+    <w:rPr>
+      <w:sz w:val="20"/>
+      <w:szCs w:val="20"/>
+    </w:rPr>
+  </w:style>
+  <w:style w:type="paragraph" w:styleId="CommentSubject">
+    <w:name w:val="annotation subject"/>
+    <w:basedOn w:val="CommentText"/>
+    <w:next w:val="CommentText"/>
+    <w:link w:val="CommentSubjectChar"/>
+    <w:uiPriority w:val="99"/>
+    <w:semiHidden/>
+    <w:unhideWhenUsed/>
+    <w:rsid w:val="001F4108"/>
+    <w:rPr>
+      <w:b/>
+      <w:bCs/>
+    </w:rPr>
+  </w:style>
+  <w:style w:type="character" w:customStyle="1" w:styleId="CommentSubjectChar">
+    <w:name w:val="Comment Subject Char"/>
+    <w:basedOn w:val="CommentTextChar"/>
+    <w:link w:val="CommentSubject"/>
+    <w:uiPriority w:val="99"/>
+    <w:semiHidden/>
+    <w:rsid w:val="001F4108"/>
+    <w:rPr>
+      <w:b/>
+      <w:bCs/>
+      <w:sz w:val="20"/>
+      <w:szCs w:val="20"/>
+    </w:rPr>
+  </w:style>
+  <w:style w:type="paragraph" w:styleId="BalloonText">
+    <w:name w:val="Balloon Text"/>
+    <w:basedOn w:val="Normal"/>
+    <w:link w:val="BalloonTextChar"/>
+    <w:uiPriority w:val="99"/>
+    <w:semiHidden/>
+    <w:unhideWhenUsed/>
+    <w:rsid w:val="001F4108"/>
+    <w:pPr>
+      <w:spacing w:after="0" w:line="240" w:lineRule="auto"/>
+    </w:pPr>
+    <w:rPr>
+      <w:rFonts w:ascii="Segoe UI" w:hAnsi="Segoe UI" w:cs="Segoe UI"/>
+      <w:sz w:val="18"/>
+      <w:szCs w:val="18"/>
+    </w:rPr>
+  </w:style>
+  <w:style w:type="character" w:customStyle="1" w:styleId="BalloonTextChar">
+    <w:name w:val="Balloon Text Char"/>
+    <w:basedOn w:val="DefaultParagraphFont"/>
+    <w:link w:val="BalloonText"/>
+    <w:uiPriority w:val="99"/>
+    <w:semiHidden/>
+    <w:rsid w:val="001F4108"/>
+    <w:rPr>
+      <w:rFonts w:ascii="Segoe UI" w:hAnsi="Segoe UI" w:cs="Segoe UI"/>
+      <w:sz w:val="18"/>
+      <w:szCs w:val="18"/>
+    </w:rPr>
+  </w:style>
 </w:styles>
 </file>
 

</xml_diff>